<commit_message>
Sección de alimentacion realizada
</commit_message>
<xml_diff>
--- a/APPPRUEBAS/Contenido para alimentación.docx
+++ b/APPPRUEBAS/Contenido para alimentación.docx
@@ -76,6 +76,795 @@
         <w:rPr>
           <w:lang w:val="es-ES"/>
         </w:rPr>
+        <w:t>DESCUBRE que TIPO de SOBREPESO tienes | Diferencia los tipos de obesidad | Nutrición y Dietética</w:t>
+      </w:r>
+    </w:p>
+    <w:p>
+      <w:pPr>
+        <w:pStyle w:val="Prrafodelista"/>
+        <w:rPr>
+          <w:lang w:val="es-ES"/>
+        </w:rPr>
+      </w:pPr>
+      <w:hyperlink r:id="rId5" w:history="1">
+        <w:r>
+          <w:rPr>
+            <w:rStyle w:val="Hipervnculo"/>
+            <w:lang w:val="es-ES"/>
+          </w:rPr>
+          <w:t>https://youtu.be/2gPjeFgtvLc</w:t>
+        </w:r>
+      </w:hyperlink>
+      <w:r>
+        <w:rPr>
+          <w:lang w:val="es-ES"/>
+        </w:rPr>
+        <w:t xml:space="preserve"> </w:t>
+      </w:r>
+    </w:p>
+    <w:p>
+      <w:pPr>
+        <w:pStyle w:val="Prrafodelista"/>
+        <w:rPr>
+          <w:lang w:val="es-ES"/>
+        </w:rPr>
+      </w:pPr>
+      <w:r>
+        <w:rPr>
+          <w:lang w:val="es-ES"/>
+        </w:rPr>
+        <w:t>&lt;</w:t>
+      </w:r>
+      <w:proofErr w:type="spellStart"/>
+      <w:r>
+        <w:rPr>
+          <w:lang w:val="es-ES"/>
+        </w:rPr>
+        <w:t>iframe</w:t>
+      </w:r>
+      <w:proofErr w:type="spellEnd"/>
+      <w:r>
+        <w:rPr>
+          <w:lang w:val="es-ES"/>
+        </w:rPr>
+        <w:t xml:space="preserve"> </w:t>
+      </w:r>
+      <w:proofErr w:type="spellStart"/>
+      <w:r>
+        <w:rPr>
+          <w:lang w:val="es-ES"/>
+        </w:rPr>
+        <w:t>src</w:t>
+      </w:r>
+      <w:proofErr w:type="spellEnd"/>
+      <w:r>
+        <w:rPr>
+          <w:lang w:val="es-ES"/>
+        </w:rPr>
+        <w:t xml:space="preserve">="https://www.youtube.com/embed/2gPjeFgtvLc" </w:t>
+      </w:r>
+      <w:proofErr w:type="spellStart"/>
+      <w:r>
+        <w:rPr>
+          <w:lang w:val="es-ES"/>
+        </w:rPr>
+        <w:t>title</w:t>
+      </w:r>
+      <w:proofErr w:type="spellEnd"/>
+      <w:r>
+        <w:rPr>
+          <w:lang w:val="es-ES"/>
+        </w:rPr>
+        <w:t xml:space="preserve">="YouTube video </w:t>
+      </w:r>
+      <w:proofErr w:type="spellStart"/>
+      <w:r>
+        <w:rPr>
+          <w:lang w:val="es-ES"/>
+        </w:rPr>
+        <w:t>player</w:t>
+      </w:r>
+      <w:proofErr w:type="spellEnd"/>
+      <w:r>
+        <w:rPr>
+          <w:lang w:val="es-ES"/>
+        </w:rPr>
+        <w:t xml:space="preserve">" </w:t>
+      </w:r>
+      <w:proofErr w:type="spellStart"/>
+      <w:r>
+        <w:rPr>
+          <w:lang w:val="es-ES"/>
+        </w:rPr>
+        <w:t>frameborder</w:t>
+      </w:r>
+      <w:proofErr w:type="spellEnd"/>
+      <w:r>
+        <w:rPr>
+          <w:lang w:val="es-ES"/>
+        </w:rPr>
+        <w:t xml:space="preserve">="0" </w:t>
+      </w:r>
+      <w:proofErr w:type="spellStart"/>
+      <w:r>
+        <w:rPr>
+          <w:lang w:val="es-ES"/>
+        </w:rPr>
+        <w:t>allow</w:t>
+      </w:r>
+      <w:proofErr w:type="spellEnd"/>
+      <w:r>
+        <w:rPr>
+          <w:lang w:val="es-ES"/>
+        </w:rPr>
+        <w:t>="</w:t>
+      </w:r>
+      <w:proofErr w:type="spellStart"/>
+      <w:r>
+        <w:rPr>
+          <w:lang w:val="es-ES"/>
+        </w:rPr>
+        <w:t>accelerometer</w:t>
+      </w:r>
+      <w:proofErr w:type="spellEnd"/>
+      <w:r>
+        <w:rPr>
+          <w:lang w:val="es-ES"/>
+        </w:rPr>
+        <w:t xml:space="preserve">; </w:t>
+      </w:r>
+      <w:proofErr w:type="spellStart"/>
+      <w:r>
+        <w:rPr>
+          <w:lang w:val="es-ES"/>
+        </w:rPr>
+        <w:t>autoplay</w:t>
+      </w:r>
+      <w:proofErr w:type="spellEnd"/>
+      <w:r>
+        <w:rPr>
+          <w:lang w:val="es-ES"/>
+        </w:rPr>
+        <w:t xml:space="preserve">; </w:t>
+      </w:r>
+      <w:proofErr w:type="spellStart"/>
+      <w:r>
+        <w:rPr>
+          <w:lang w:val="es-ES"/>
+        </w:rPr>
+        <w:t>clipboard-write</w:t>
+      </w:r>
+      <w:proofErr w:type="spellEnd"/>
+      <w:r>
+        <w:rPr>
+          <w:lang w:val="es-ES"/>
+        </w:rPr>
+        <w:t xml:space="preserve">; </w:t>
+      </w:r>
+      <w:proofErr w:type="spellStart"/>
+      <w:r>
+        <w:rPr>
+          <w:lang w:val="es-ES"/>
+        </w:rPr>
+        <w:t>encrypted</w:t>
+      </w:r>
+      <w:proofErr w:type="spellEnd"/>
+      <w:r>
+        <w:rPr>
+          <w:lang w:val="es-ES"/>
+        </w:rPr>
+        <w:t xml:space="preserve">-media; </w:t>
+      </w:r>
+      <w:proofErr w:type="spellStart"/>
+      <w:r>
+        <w:rPr>
+          <w:lang w:val="es-ES"/>
+        </w:rPr>
+        <w:t>gyroscope</w:t>
+      </w:r>
+      <w:proofErr w:type="spellEnd"/>
+      <w:r>
+        <w:rPr>
+          <w:lang w:val="es-ES"/>
+        </w:rPr>
+        <w:t xml:space="preserve">; </w:t>
+      </w:r>
+      <w:proofErr w:type="spellStart"/>
+      <w:r>
+        <w:rPr>
+          <w:lang w:val="es-ES"/>
+        </w:rPr>
+        <w:t>picture</w:t>
+      </w:r>
+      <w:proofErr w:type="spellEnd"/>
+      <w:r>
+        <w:rPr>
+          <w:lang w:val="es-ES"/>
+        </w:rPr>
+        <w:t>-</w:t>
+      </w:r>
+      <w:proofErr w:type="spellStart"/>
+      <w:r>
+        <w:rPr>
+          <w:lang w:val="es-ES"/>
+        </w:rPr>
+        <w:t>in-picture</w:t>
+      </w:r>
+      <w:proofErr w:type="spellEnd"/>
+      <w:r>
+        <w:rPr>
+          <w:lang w:val="es-ES"/>
+        </w:rPr>
+        <w:t xml:space="preserve">; web-share" </w:t>
+      </w:r>
+      <w:proofErr w:type="spellStart"/>
+      <w:r>
+        <w:rPr>
+          <w:lang w:val="es-ES"/>
+        </w:rPr>
+        <w:t>allowfullscreen</w:t>
+      </w:r>
+      <w:proofErr w:type="spellEnd"/>
+      <w:r>
+        <w:rPr>
+          <w:lang w:val="es-ES"/>
+        </w:rPr>
+        <w:t>&gt;&lt;/</w:t>
+      </w:r>
+      <w:proofErr w:type="spellStart"/>
+      <w:r>
+        <w:rPr>
+          <w:lang w:val="es-ES"/>
+        </w:rPr>
+        <w:t>iframe</w:t>
+      </w:r>
+      <w:proofErr w:type="spellEnd"/>
+      <w:r>
+        <w:rPr>
+          <w:lang w:val="es-ES"/>
+        </w:rPr>
+        <w:t>&gt;</w:t>
+      </w:r>
+    </w:p>
+    <w:p>
+      <w:pPr>
+        <w:pStyle w:val="Prrafodelista"/>
+        <w:numPr>
+          <w:ilvl w:val="0"/>
+          <w:numId w:val="1"/>
+        </w:numPr>
+        <w:rPr>
+          <w:lang w:val="es-ES"/>
+        </w:rPr>
+      </w:pPr>
+      <w:r>
+        <w:rPr>
+          <w:lang w:val="es-ES"/>
+        </w:rPr>
+        <w:t>3 ERRORES que no te dejan PERDER PESO | ¿No puedes bajar de peso? | Nutrición Dietética</w:t>
+      </w:r>
+    </w:p>
+    <w:p>
+      <w:pPr>
+        <w:pStyle w:val="Prrafodelista"/>
+        <w:rPr>
+          <w:lang w:val="es-ES"/>
+        </w:rPr>
+      </w:pPr>
+      <w:hyperlink r:id="rId6" w:history="1">
+        <w:r>
+          <w:rPr>
+            <w:rStyle w:val="Hipervnculo"/>
+            <w:lang w:val="es-ES"/>
+          </w:rPr>
+          <w:t>https://youtu.be/sUJPGGmsV9g</w:t>
+        </w:r>
+      </w:hyperlink>
+      <w:r>
+        <w:rPr>
+          <w:lang w:val="es-ES"/>
+        </w:rPr>
+        <w:t xml:space="preserve"> </w:t>
+      </w:r>
+    </w:p>
+    <w:p>
+      <w:pPr>
+        <w:pStyle w:val="Prrafodelista"/>
+        <w:rPr>
+          <w:lang w:val="es-ES"/>
+        </w:rPr>
+      </w:pPr>
+      <w:r>
+        <w:rPr>
+          <w:lang w:val="es-ES"/>
+        </w:rPr>
+        <w:t>&lt;</w:t>
+      </w:r>
+      <w:proofErr w:type="spellStart"/>
+      <w:r>
+        <w:rPr>
+          <w:lang w:val="es-ES"/>
+        </w:rPr>
+        <w:t>iframe</w:t>
+      </w:r>
+      <w:proofErr w:type="spellEnd"/>
+      <w:r>
+        <w:rPr>
+          <w:lang w:val="es-ES"/>
+        </w:rPr>
+        <w:t xml:space="preserve"> </w:t>
+      </w:r>
+      <w:proofErr w:type="spellStart"/>
+      <w:r>
+        <w:rPr>
+          <w:lang w:val="es-ES"/>
+        </w:rPr>
+        <w:t>src</w:t>
+      </w:r>
+      <w:proofErr w:type="spellEnd"/>
+      <w:r>
+        <w:rPr>
+          <w:lang w:val="es-ES"/>
+        </w:rPr>
+        <w:t xml:space="preserve">="https://www.youtube.com/embed/sUJPGGmsV9g" </w:t>
+      </w:r>
+      <w:proofErr w:type="spellStart"/>
+      <w:r>
+        <w:rPr>
+          <w:lang w:val="es-ES"/>
+        </w:rPr>
+        <w:t>title</w:t>
+      </w:r>
+      <w:proofErr w:type="spellEnd"/>
+      <w:r>
+        <w:rPr>
+          <w:lang w:val="es-ES"/>
+        </w:rPr>
+        <w:t xml:space="preserve">="YouTube video </w:t>
+      </w:r>
+      <w:proofErr w:type="spellStart"/>
+      <w:r>
+        <w:rPr>
+          <w:lang w:val="es-ES"/>
+        </w:rPr>
+        <w:t>player</w:t>
+      </w:r>
+      <w:proofErr w:type="spellEnd"/>
+      <w:r>
+        <w:rPr>
+          <w:lang w:val="es-ES"/>
+        </w:rPr>
+        <w:t xml:space="preserve">" </w:t>
+      </w:r>
+      <w:proofErr w:type="spellStart"/>
+      <w:r>
+        <w:rPr>
+          <w:lang w:val="es-ES"/>
+        </w:rPr>
+        <w:t>frameborder</w:t>
+      </w:r>
+      <w:proofErr w:type="spellEnd"/>
+      <w:r>
+        <w:rPr>
+          <w:lang w:val="es-ES"/>
+        </w:rPr>
+        <w:t xml:space="preserve">="0" </w:t>
+      </w:r>
+      <w:proofErr w:type="spellStart"/>
+      <w:r>
+        <w:rPr>
+          <w:lang w:val="es-ES"/>
+        </w:rPr>
+        <w:t>allow</w:t>
+      </w:r>
+      <w:proofErr w:type="spellEnd"/>
+      <w:r>
+        <w:rPr>
+          <w:lang w:val="es-ES"/>
+        </w:rPr>
+        <w:t>="</w:t>
+      </w:r>
+      <w:proofErr w:type="spellStart"/>
+      <w:r>
+        <w:rPr>
+          <w:lang w:val="es-ES"/>
+        </w:rPr>
+        <w:t>accelerometer</w:t>
+      </w:r>
+      <w:proofErr w:type="spellEnd"/>
+      <w:r>
+        <w:rPr>
+          <w:lang w:val="es-ES"/>
+        </w:rPr>
+        <w:t xml:space="preserve">; </w:t>
+      </w:r>
+      <w:proofErr w:type="spellStart"/>
+      <w:r>
+        <w:rPr>
+          <w:lang w:val="es-ES"/>
+        </w:rPr>
+        <w:t>autoplay</w:t>
+      </w:r>
+      <w:proofErr w:type="spellEnd"/>
+      <w:r>
+        <w:rPr>
+          <w:lang w:val="es-ES"/>
+        </w:rPr>
+        <w:t xml:space="preserve">; </w:t>
+      </w:r>
+      <w:proofErr w:type="spellStart"/>
+      <w:r>
+        <w:rPr>
+          <w:lang w:val="es-ES"/>
+        </w:rPr>
+        <w:t>clipboard-write</w:t>
+      </w:r>
+      <w:proofErr w:type="spellEnd"/>
+      <w:r>
+        <w:rPr>
+          <w:lang w:val="es-ES"/>
+        </w:rPr>
+        <w:t xml:space="preserve">; </w:t>
+      </w:r>
+      <w:proofErr w:type="spellStart"/>
+      <w:r>
+        <w:rPr>
+          <w:lang w:val="es-ES"/>
+        </w:rPr>
+        <w:t>encrypted</w:t>
+      </w:r>
+      <w:proofErr w:type="spellEnd"/>
+      <w:r>
+        <w:rPr>
+          <w:lang w:val="es-ES"/>
+        </w:rPr>
+        <w:t xml:space="preserve">-media; </w:t>
+      </w:r>
+      <w:proofErr w:type="spellStart"/>
+      <w:r>
+        <w:rPr>
+          <w:lang w:val="es-ES"/>
+        </w:rPr>
+        <w:t>gyroscope</w:t>
+      </w:r>
+      <w:proofErr w:type="spellEnd"/>
+      <w:r>
+        <w:rPr>
+          <w:lang w:val="es-ES"/>
+        </w:rPr>
+        <w:t xml:space="preserve">; </w:t>
+      </w:r>
+      <w:proofErr w:type="spellStart"/>
+      <w:r>
+        <w:rPr>
+          <w:lang w:val="es-ES"/>
+        </w:rPr>
+        <w:t>picture</w:t>
+      </w:r>
+      <w:proofErr w:type="spellEnd"/>
+      <w:r>
+        <w:rPr>
+          <w:lang w:val="es-ES"/>
+        </w:rPr>
+        <w:t>-</w:t>
+      </w:r>
+      <w:proofErr w:type="spellStart"/>
+      <w:r>
+        <w:rPr>
+          <w:lang w:val="es-ES"/>
+        </w:rPr>
+        <w:t>in-picture</w:t>
+      </w:r>
+      <w:proofErr w:type="spellEnd"/>
+      <w:r>
+        <w:rPr>
+          <w:lang w:val="es-ES"/>
+        </w:rPr>
+        <w:t xml:space="preserve">; web-share" </w:t>
+      </w:r>
+      <w:proofErr w:type="spellStart"/>
+      <w:r>
+        <w:rPr>
+          <w:lang w:val="es-ES"/>
+        </w:rPr>
+        <w:t>allowfullscreen</w:t>
+      </w:r>
+      <w:proofErr w:type="spellEnd"/>
+      <w:r>
+        <w:rPr>
+          <w:lang w:val="es-ES"/>
+        </w:rPr>
+        <w:t>&gt;&lt;/</w:t>
+      </w:r>
+      <w:proofErr w:type="spellStart"/>
+      <w:r>
+        <w:rPr>
+          <w:lang w:val="es-ES"/>
+        </w:rPr>
+        <w:t>iframe</w:t>
+      </w:r>
+      <w:proofErr w:type="spellEnd"/>
+      <w:r>
+        <w:rPr>
+          <w:lang w:val="es-ES"/>
+        </w:rPr>
+        <w:t>&gt;</w:t>
+      </w:r>
+    </w:p>
+    <w:p>
+      <w:pPr>
+        <w:pStyle w:val="Prrafodelista"/>
+        <w:numPr>
+          <w:ilvl w:val="0"/>
+          <w:numId w:val="1"/>
+        </w:numPr>
+        <w:rPr>
+          <w:lang w:val="es-ES"/>
+        </w:rPr>
+      </w:pPr>
+      <w:r>
+        <w:rPr>
+          <w:lang w:val="es-ES"/>
+        </w:rPr>
+        <w:t>ADELGAZAR tomando FRUTOS SECOS | Cómo bajar de peso comiendo frutos secos | Nutrición y Dietética</w:t>
+      </w:r>
+    </w:p>
+    <w:p>
+      <w:pPr>
+        <w:pStyle w:val="Prrafodelista"/>
+        <w:rPr>
+          <w:lang w:val="es-ES"/>
+        </w:rPr>
+      </w:pPr>
+      <w:hyperlink r:id="rId7" w:history="1">
+        <w:r>
+          <w:rPr>
+            <w:rStyle w:val="Hipervnculo"/>
+            <w:lang w:val="es-ES"/>
+          </w:rPr>
+          <w:t>https://youtu.be/SxHBejm4ds0</w:t>
+        </w:r>
+      </w:hyperlink>
+    </w:p>
+    <w:p>
+      <w:pPr>
+        <w:pStyle w:val="Prrafodelista"/>
+        <w:rPr>
+          <w:lang w:val="es-ES"/>
+        </w:rPr>
+      </w:pPr>
+      <w:r>
+        <w:rPr>
+          <w:lang w:val="es-ES"/>
+        </w:rPr>
+        <w:t>&lt;</w:t>
+      </w:r>
+      <w:proofErr w:type="spellStart"/>
+      <w:r>
+        <w:rPr>
+          <w:lang w:val="es-ES"/>
+        </w:rPr>
+        <w:t>iframe</w:t>
+      </w:r>
+      <w:proofErr w:type="spellEnd"/>
+      <w:r>
+        <w:rPr>
+          <w:lang w:val="es-ES"/>
+        </w:rPr>
+        <w:t xml:space="preserve"> </w:t>
+      </w:r>
+      <w:proofErr w:type="spellStart"/>
+      <w:r>
+        <w:rPr>
+          <w:lang w:val="es-ES"/>
+        </w:rPr>
+        <w:t>src</w:t>
+      </w:r>
+      <w:proofErr w:type="spellEnd"/>
+      <w:r>
+        <w:rPr>
+          <w:lang w:val="es-ES"/>
+        </w:rPr>
+        <w:t xml:space="preserve">="https://www.youtube.com/embed/SxHBejm4ds0" </w:t>
+      </w:r>
+      <w:proofErr w:type="spellStart"/>
+      <w:r>
+        <w:rPr>
+          <w:lang w:val="es-ES"/>
+        </w:rPr>
+        <w:t>title</w:t>
+      </w:r>
+      <w:proofErr w:type="spellEnd"/>
+      <w:r>
+        <w:rPr>
+          <w:lang w:val="es-ES"/>
+        </w:rPr>
+        <w:t xml:space="preserve">="YouTube video </w:t>
+      </w:r>
+      <w:proofErr w:type="spellStart"/>
+      <w:r>
+        <w:rPr>
+          <w:lang w:val="es-ES"/>
+        </w:rPr>
+        <w:t>player</w:t>
+      </w:r>
+      <w:proofErr w:type="spellEnd"/>
+      <w:r>
+        <w:rPr>
+          <w:lang w:val="es-ES"/>
+        </w:rPr>
+        <w:t xml:space="preserve">" </w:t>
+      </w:r>
+      <w:proofErr w:type="spellStart"/>
+      <w:r>
+        <w:rPr>
+          <w:lang w:val="es-ES"/>
+        </w:rPr>
+        <w:t>frameborder</w:t>
+      </w:r>
+      <w:proofErr w:type="spellEnd"/>
+      <w:r>
+        <w:rPr>
+          <w:lang w:val="es-ES"/>
+        </w:rPr>
+        <w:t xml:space="preserve">="0" </w:t>
+      </w:r>
+      <w:proofErr w:type="spellStart"/>
+      <w:r>
+        <w:rPr>
+          <w:lang w:val="es-ES"/>
+        </w:rPr>
+        <w:t>allow</w:t>
+      </w:r>
+      <w:proofErr w:type="spellEnd"/>
+      <w:r>
+        <w:rPr>
+          <w:lang w:val="es-ES"/>
+        </w:rPr>
+        <w:t>="</w:t>
+      </w:r>
+      <w:proofErr w:type="spellStart"/>
+      <w:r>
+        <w:rPr>
+          <w:lang w:val="es-ES"/>
+        </w:rPr>
+        <w:t>accelerometer</w:t>
+      </w:r>
+      <w:proofErr w:type="spellEnd"/>
+      <w:r>
+        <w:rPr>
+          <w:lang w:val="es-ES"/>
+        </w:rPr>
+        <w:t xml:space="preserve">; </w:t>
+      </w:r>
+      <w:proofErr w:type="spellStart"/>
+      <w:r>
+        <w:rPr>
+          <w:lang w:val="es-ES"/>
+        </w:rPr>
+        <w:t>autoplay</w:t>
+      </w:r>
+      <w:proofErr w:type="spellEnd"/>
+      <w:r>
+        <w:rPr>
+          <w:lang w:val="es-ES"/>
+        </w:rPr>
+        <w:t xml:space="preserve">; </w:t>
+      </w:r>
+      <w:proofErr w:type="spellStart"/>
+      <w:r>
+        <w:rPr>
+          <w:lang w:val="es-ES"/>
+        </w:rPr>
+        <w:t>clipboard-write</w:t>
+      </w:r>
+      <w:proofErr w:type="spellEnd"/>
+      <w:r>
+        <w:rPr>
+          <w:lang w:val="es-ES"/>
+        </w:rPr>
+        <w:t xml:space="preserve">; </w:t>
+      </w:r>
+      <w:proofErr w:type="spellStart"/>
+      <w:r>
+        <w:rPr>
+          <w:lang w:val="es-ES"/>
+        </w:rPr>
+        <w:t>encrypted</w:t>
+      </w:r>
+      <w:proofErr w:type="spellEnd"/>
+      <w:r>
+        <w:rPr>
+          <w:lang w:val="es-ES"/>
+        </w:rPr>
+        <w:t xml:space="preserve">-media; </w:t>
+      </w:r>
+      <w:proofErr w:type="spellStart"/>
+      <w:r>
+        <w:rPr>
+          <w:lang w:val="es-ES"/>
+        </w:rPr>
+        <w:t>gyroscope</w:t>
+      </w:r>
+      <w:proofErr w:type="spellEnd"/>
+      <w:r>
+        <w:rPr>
+          <w:lang w:val="es-ES"/>
+        </w:rPr>
+        <w:t xml:space="preserve">; </w:t>
+      </w:r>
+      <w:proofErr w:type="spellStart"/>
+      <w:r>
+        <w:rPr>
+          <w:lang w:val="es-ES"/>
+        </w:rPr>
+        <w:t>picture</w:t>
+      </w:r>
+      <w:proofErr w:type="spellEnd"/>
+      <w:r>
+        <w:rPr>
+          <w:lang w:val="es-ES"/>
+        </w:rPr>
+        <w:t>-</w:t>
+      </w:r>
+      <w:proofErr w:type="spellStart"/>
+      <w:r>
+        <w:rPr>
+          <w:lang w:val="es-ES"/>
+        </w:rPr>
+        <w:t>in-picture</w:t>
+      </w:r>
+      <w:proofErr w:type="spellEnd"/>
+      <w:r>
+        <w:rPr>
+          <w:lang w:val="es-ES"/>
+        </w:rPr>
+        <w:t xml:space="preserve">; web-share" </w:t>
+      </w:r>
+      <w:proofErr w:type="spellStart"/>
+      <w:r>
+        <w:rPr>
+          <w:lang w:val="es-ES"/>
+        </w:rPr>
+        <w:t>allowfullscreen</w:t>
+      </w:r>
+      <w:proofErr w:type="spellEnd"/>
+      <w:r>
+        <w:rPr>
+          <w:lang w:val="es-ES"/>
+        </w:rPr>
+        <w:t>&gt;&lt;/</w:t>
+      </w:r>
+      <w:proofErr w:type="spellStart"/>
+      <w:r>
+        <w:rPr>
+          <w:lang w:val="es-ES"/>
+        </w:rPr>
+        <w:t>iframe</w:t>
+      </w:r>
+      <w:proofErr w:type="spellEnd"/>
+      <w:r>
+        <w:rPr>
+          <w:lang w:val="es-ES"/>
+        </w:rPr>
+        <w:t>&gt;</w:t>
+      </w:r>
+    </w:p>
+    <w:p>
+      <w:pPr>
+        <w:pStyle w:val="Prrafodelista"/>
+        <w:numPr>
+          <w:ilvl w:val="0"/>
+          <w:numId w:val="1"/>
+        </w:numPr>
+        <w:rPr>
+          <w:lang w:val="es-ES"/>
+        </w:rPr>
+      </w:pPr>
+      <w:r>
+        <w:rPr>
+          <w:lang w:val="es-ES"/>
+        </w:rPr>
         <w:t>La DIETA para BAJAR de PESO RÁPIDO FÁCILMENTE | Cómo bajar peso rápidamente | Nutrición y Dietética</w:t>
       </w:r>
       <w:r>
@@ -92,7 +881,7 @@
           <w:lang w:val="es-ES"/>
         </w:rPr>
       </w:pPr>
-      <w:hyperlink r:id="rId5" w:history="1">
+      <w:hyperlink r:id="rId8" w:history="1">
         <w:r>
           <w:rPr>
             <w:rStyle w:val="Hipervnculo"/>
@@ -127,7 +916,7 @@
           <w:lang w:val="es-ES"/>
         </w:rPr>
       </w:pPr>
-      <w:hyperlink r:id="rId6" w:history="1">
+      <w:hyperlink r:id="rId9" w:history="1">
         <w:r>
           <w:rPr>
             <w:rStyle w:val="Hipervnculo"/>
@@ -168,7 +957,7 @@
           <w:lang w:val="es-ES"/>
         </w:rPr>
       </w:pPr>
-      <w:hyperlink r:id="rId7" w:history="1">
+      <w:hyperlink r:id="rId10" w:history="1">
         <w:r>
           <w:rPr>
             <w:rStyle w:val="Hipervnculo"/>
@@ -182,6 +971,1710 @@
           <w:lang w:val="es-ES"/>
         </w:rPr>
         <w:t xml:space="preserve"> </w:t>
+      </w:r>
+    </w:p>
+    <w:p>
+      <w:pPr>
+        <w:rPr>
+          <w:lang w:val="es-ES"/>
+        </w:rPr>
+      </w:pPr>
+      <w:r>
+        <w:rPr>
+          <w:lang w:val="es-ES"/>
+        </w:rPr>
+        <w:t xml:space="preserve">Desnutrición </w:t>
+      </w:r>
+    </w:p>
+    <w:p>
+      <w:pPr>
+        <w:pStyle w:val="Prrafodelista"/>
+        <w:numPr>
+          <w:ilvl w:val="0"/>
+          <w:numId w:val="2"/>
+        </w:numPr>
+        <w:rPr>
+          <w:lang w:val="es-ES"/>
+        </w:rPr>
+      </w:pPr>
+      <w:r>
+        <w:rPr>
+          <w:lang w:val="es-ES"/>
+        </w:rPr>
+        <w:t>¿Qué es la desnutrición?</w:t>
+      </w:r>
+    </w:p>
+    <w:p>
+      <w:pPr>
+        <w:pStyle w:val="Prrafodelista"/>
+        <w:rPr>
+          <w:lang w:val="es-ES"/>
+        </w:rPr>
+      </w:pPr>
+      <w:hyperlink r:id="rId11" w:history="1">
+        <w:r>
+          <w:rPr>
+            <w:rStyle w:val="Hipervnculo"/>
+            <w:lang w:val="es-ES"/>
+          </w:rPr>
+          <w:t>https://www.youtube.com/watch?v=40LftFQfUXw</w:t>
+        </w:r>
+      </w:hyperlink>
+    </w:p>
+    <w:p>
+      <w:pPr>
+        <w:pStyle w:val="Prrafodelista"/>
+        <w:rPr>
+          <w:lang w:val="es-ES"/>
+        </w:rPr>
+      </w:pPr>
+      <w:r>
+        <w:rPr>
+          <w:lang w:val="es-ES"/>
+        </w:rPr>
+        <w:t>&lt;</w:t>
+      </w:r>
+      <w:proofErr w:type="spellStart"/>
+      <w:r>
+        <w:rPr>
+          <w:lang w:val="es-ES"/>
+        </w:rPr>
+        <w:t>iframe</w:t>
+      </w:r>
+      <w:proofErr w:type="spellEnd"/>
+      <w:r>
+        <w:rPr>
+          <w:lang w:val="es-ES"/>
+        </w:rPr>
+        <w:t xml:space="preserve"> </w:t>
+      </w:r>
+      <w:proofErr w:type="spellStart"/>
+      <w:r>
+        <w:rPr>
+          <w:lang w:val="es-ES"/>
+        </w:rPr>
+        <w:t>src</w:t>
+      </w:r>
+      <w:proofErr w:type="spellEnd"/>
+      <w:r>
+        <w:rPr>
+          <w:lang w:val="es-ES"/>
+        </w:rPr>
+        <w:t xml:space="preserve">="https://www.youtube.com/embed/40LftFQfUXw" </w:t>
+      </w:r>
+      <w:proofErr w:type="spellStart"/>
+      <w:r>
+        <w:rPr>
+          <w:lang w:val="es-ES"/>
+        </w:rPr>
+        <w:t>title</w:t>
+      </w:r>
+      <w:proofErr w:type="spellEnd"/>
+      <w:r>
+        <w:rPr>
+          <w:lang w:val="es-ES"/>
+        </w:rPr>
+        <w:t xml:space="preserve">="YouTube video </w:t>
+      </w:r>
+      <w:proofErr w:type="spellStart"/>
+      <w:r>
+        <w:rPr>
+          <w:lang w:val="es-ES"/>
+        </w:rPr>
+        <w:t>player</w:t>
+      </w:r>
+      <w:proofErr w:type="spellEnd"/>
+      <w:r>
+        <w:rPr>
+          <w:lang w:val="es-ES"/>
+        </w:rPr>
+        <w:t xml:space="preserve">" </w:t>
+      </w:r>
+      <w:proofErr w:type="spellStart"/>
+      <w:r>
+        <w:rPr>
+          <w:lang w:val="es-ES"/>
+        </w:rPr>
+        <w:t>frameborder</w:t>
+      </w:r>
+      <w:proofErr w:type="spellEnd"/>
+      <w:r>
+        <w:rPr>
+          <w:lang w:val="es-ES"/>
+        </w:rPr>
+        <w:t xml:space="preserve">="0" </w:t>
+      </w:r>
+      <w:proofErr w:type="spellStart"/>
+      <w:r>
+        <w:rPr>
+          <w:lang w:val="es-ES"/>
+        </w:rPr>
+        <w:t>allow</w:t>
+      </w:r>
+      <w:proofErr w:type="spellEnd"/>
+      <w:r>
+        <w:rPr>
+          <w:lang w:val="es-ES"/>
+        </w:rPr>
+        <w:t>="</w:t>
+      </w:r>
+      <w:proofErr w:type="spellStart"/>
+      <w:r>
+        <w:rPr>
+          <w:lang w:val="es-ES"/>
+        </w:rPr>
+        <w:t>accelerometer</w:t>
+      </w:r>
+      <w:proofErr w:type="spellEnd"/>
+      <w:r>
+        <w:rPr>
+          <w:lang w:val="es-ES"/>
+        </w:rPr>
+        <w:t xml:space="preserve">; </w:t>
+      </w:r>
+      <w:proofErr w:type="spellStart"/>
+      <w:r>
+        <w:rPr>
+          <w:lang w:val="es-ES"/>
+        </w:rPr>
+        <w:t>autoplay</w:t>
+      </w:r>
+      <w:proofErr w:type="spellEnd"/>
+      <w:r>
+        <w:rPr>
+          <w:lang w:val="es-ES"/>
+        </w:rPr>
+        <w:t xml:space="preserve">; </w:t>
+      </w:r>
+      <w:proofErr w:type="spellStart"/>
+      <w:r>
+        <w:rPr>
+          <w:lang w:val="es-ES"/>
+        </w:rPr>
+        <w:t>clipboard-write</w:t>
+      </w:r>
+      <w:proofErr w:type="spellEnd"/>
+      <w:r>
+        <w:rPr>
+          <w:lang w:val="es-ES"/>
+        </w:rPr>
+        <w:t xml:space="preserve">; </w:t>
+      </w:r>
+      <w:proofErr w:type="spellStart"/>
+      <w:r>
+        <w:rPr>
+          <w:lang w:val="es-ES"/>
+        </w:rPr>
+        <w:t>encrypted</w:t>
+      </w:r>
+      <w:proofErr w:type="spellEnd"/>
+      <w:r>
+        <w:rPr>
+          <w:lang w:val="es-ES"/>
+        </w:rPr>
+        <w:t xml:space="preserve">-media; </w:t>
+      </w:r>
+      <w:proofErr w:type="spellStart"/>
+      <w:r>
+        <w:rPr>
+          <w:lang w:val="es-ES"/>
+        </w:rPr>
+        <w:t>gyroscope</w:t>
+      </w:r>
+      <w:proofErr w:type="spellEnd"/>
+      <w:r>
+        <w:rPr>
+          <w:lang w:val="es-ES"/>
+        </w:rPr>
+        <w:t xml:space="preserve">; </w:t>
+      </w:r>
+      <w:proofErr w:type="spellStart"/>
+      <w:r>
+        <w:rPr>
+          <w:lang w:val="es-ES"/>
+        </w:rPr>
+        <w:t>picture</w:t>
+      </w:r>
+      <w:proofErr w:type="spellEnd"/>
+      <w:r>
+        <w:rPr>
+          <w:lang w:val="es-ES"/>
+        </w:rPr>
+        <w:t>-</w:t>
+      </w:r>
+      <w:proofErr w:type="spellStart"/>
+      <w:r>
+        <w:rPr>
+          <w:lang w:val="es-ES"/>
+        </w:rPr>
+        <w:t>in-picture</w:t>
+      </w:r>
+      <w:proofErr w:type="spellEnd"/>
+      <w:r>
+        <w:rPr>
+          <w:lang w:val="es-ES"/>
+        </w:rPr>
+        <w:t xml:space="preserve">; web-share" </w:t>
+      </w:r>
+      <w:proofErr w:type="spellStart"/>
+      <w:r>
+        <w:rPr>
+          <w:lang w:val="es-ES"/>
+        </w:rPr>
+        <w:t>allowfullscreen</w:t>
+      </w:r>
+      <w:proofErr w:type="spellEnd"/>
+      <w:r>
+        <w:rPr>
+          <w:lang w:val="es-ES"/>
+        </w:rPr>
+        <w:t>&gt;&lt;/</w:t>
+      </w:r>
+      <w:proofErr w:type="spellStart"/>
+      <w:r>
+        <w:rPr>
+          <w:lang w:val="es-ES"/>
+        </w:rPr>
+        <w:t>iframe</w:t>
+      </w:r>
+      <w:proofErr w:type="spellEnd"/>
+      <w:r>
+        <w:rPr>
+          <w:lang w:val="es-ES"/>
+        </w:rPr>
+        <w:t>&gt;</w:t>
+      </w:r>
+    </w:p>
+    <w:p>
+      <w:pPr>
+        <w:pStyle w:val="Prrafodelista"/>
+        <w:numPr>
+          <w:ilvl w:val="0"/>
+          <w:numId w:val="2"/>
+        </w:numPr>
+        <w:rPr>
+          <w:lang w:val="es-ES"/>
+        </w:rPr>
+      </w:pPr>
+      <w:r>
+        <w:rPr>
+          <w:lang w:val="es-ES"/>
+        </w:rPr>
+        <w:lastRenderedPageBreak/>
+        <w:t>Español - Signos físicos de desnutrición infantil</w:t>
+      </w:r>
+    </w:p>
+    <w:p>
+      <w:pPr>
+        <w:pStyle w:val="Prrafodelista"/>
+        <w:rPr>
+          <w:lang w:val="es-ES"/>
+        </w:rPr>
+      </w:pPr>
+      <w:hyperlink r:id="rId12" w:history="1">
+        <w:r>
+          <w:rPr>
+            <w:rStyle w:val="Hipervnculo"/>
+            <w:lang w:val="es-ES"/>
+          </w:rPr>
+          <w:t>https://www.youtube.com/watch?v=sKt1KuuqN30</w:t>
+        </w:r>
+      </w:hyperlink>
+      <w:r>
+        <w:rPr>
+          <w:lang w:val="es-ES"/>
+        </w:rPr>
+        <w:t xml:space="preserve"> </w:t>
+      </w:r>
+    </w:p>
+    <w:p>
+      <w:pPr>
+        <w:pStyle w:val="Prrafodelista"/>
+        <w:rPr>
+          <w:lang w:val="es-ES"/>
+        </w:rPr>
+      </w:pPr>
+      <w:r>
+        <w:rPr>
+          <w:lang w:val="es-ES"/>
+        </w:rPr>
+        <w:t>&lt;</w:t>
+      </w:r>
+      <w:proofErr w:type="spellStart"/>
+      <w:r>
+        <w:rPr>
+          <w:lang w:val="es-ES"/>
+        </w:rPr>
+        <w:t>iframe</w:t>
+      </w:r>
+      <w:proofErr w:type="spellEnd"/>
+      <w:r>
+        <w:rPr>
+          <w:lang w:val="es-ES"/>
+        </w:rPr>
+        <w:t xml:space="preserve"> </w:t>
+      </w:r>
+      <w:proofErr w:type="spellStart"/>
+      <w:r>
+        <w:rPr>
+          <w:lang w:val="es-ES"/>
+        </w:rPr>
+        <w:t>src</w:t>
+      </w:r>
+      <w:proofErr w:type="spellEnd"/>
+      <w:r>
+        <w:rPr>
+          <w:lang w:val="es-ES"/>
+        </w:rPr>
+        <w:t xml:space="preserve">="https://www.youtube.com/embed/sKt1KuuqN30" </w:t>
+      </w:r>
+      <w:proofErr w:type="spellStart"/>
+      <w:r>
+        <w:rPr>
+          <w:lang w:val="es-ES"/>
+        </w:rPr>
+        <w:t>title</w:t>
+      </w:r>
+      <w:proofErr w:type="spellEnd"/>
+      <w:r>
+        <w:rPr>
+          <w:lang w:val="es-ES"/>
+        </w:rPr>
+        <w:t xml:space="preserve">="YouTube video </w:t>
+      </w:r>
+      <w:proofErr w:type="spellStart"/>
+      <w:r>
+        <w:rPr>
+          <w:lang w:val="es-ES"/>
+        </w:rPr>
+        <w:t>player</w:t>
+      </w:r>
+      <w:proofErr w:type="spellEnd"/>
+      <w:r>
+        <w:rPr>
+          <w:lang w:val="es-ES"/>
+        </w:rPr>
+        <w:t xml:space="preserve">" </w:t>
+      </w:r>
+      <w:proofErr w:type="spellStart"/>
+      <w:r>
+        <w:rPr>
+          <w:lang w:val="es-ES"/>
+        </w:rPr>
+        <w:t>frameborder</w:t>
+      </w:r>
+      <w:proofErr w:type="spellEnd"/>
+      <w:r>
+        <w:rPr>
+          <w:lang w:val="es-ES"/>
+        </w:rPr>
+        <w:t xml:space="preserve">="0" </w:t>
+      </w:r>
+      <w:proofErr w:type="spellStart"/>
+      <w:r>
+        <w:rPr>
+          <w:lang w:val="es-ES"/>
+        </w:rPr>
+        <w:t>allow</w:t>
+      </w:r>
+      <w:proofErr w:type="spellEnd"/>
+      <w:r>
+        <w:rPr>
+          <w:lang w:val="es-ES"/>
+        </w:rPr>
+        <w:t>="</w:t>
+      </w:r>
+      <w:proofErr w:type="spellStart"/>
+      <w:r>
+        <w:rPr>
+          <w:lang w:val="es-ES"/>
+        </w:rPr>
+        <w:t>accelerometer</w:t>
+      </w:r>
+      <w:proofErr w:type="spellEnd"/>
+      <w:r>
+        <w:rPr>
+          <w:lang w:val="es-ES"/>
+        </w:rPr>
+        <w:t xml:space="preserve">; </w:t>
+      </w:r>
+      <w:proofErr w:type="spellStart"/>
+      <w:r>
+        <w:rPr>
+          <w:lang w:val="es-ES"/>
+        </w:rPr>
+        <w:t>autoplay</w:t>
+      </w:r>
+      <w:proofErr w:type="spellEnd"/>
+      <w:r>
+        <w:rPr>
+          <w:lang w:val="es-ES"/>
+        </w:rPr>
+        <w:t xml:space="preserve">; </w:t>
+      </w:r>
+      <w:proofErr w:type="spellStart"/>
+      <w:r>
+        <w:rPr>
+          <w:lang w:val="es-ES"/>
+        </w:rPr>
+        <w:t>clipboard-write</w:t>
+      </w:r>
+      <w:proofErr w:type="spellEnd"/>
+      <w:r>
+        <w:rPr>
+          <w:lang w:val="es-ES"/>
+        </w:rPr>
+        <w:t xml:space="preserve">; </w:t>
+      </w:r>
+      <w:proofErr w:type="spellStart"/>
+      <w:r>
+        <w:rPr>
+          <w:lang w:val="es-ES"/>
+        </w:rPr>
+        <w:t>encrypted</w:t>
+      </w:r>
+      <w:proofErr w:type="spellEnd"/>
+      <w:r>
+        <w:rPr>
+          <w:lang w:val="es-ES"/>
+        </w:rPr>
+        <w:t xml:space="preserve">-media; </w:t>
+      </w:r>
+      <w:proofErr w:type="spellStart"/>
+      <w:r>
+        <w:rPr>
+          <w:lang w:val="es-ES"/>
+        </w:rPr>
+        <w:t>gyroscope</w:t>
+      </w:r>
+      <w:proofErr w:type="spellEnd"/>
+      <w:r>
+        <w:rPr>
+          <w:lang w:val="es-ES"/>
+        </w:rPr>
+        <w:t xml:space="preserve">; </w:t>
+      </w:r>
+      <w:proofErr w:type="spellStart"/>
+      <w:r>
+        <w:rPr>
+          <w:lang w:val="es-ES"/>
+        </w:rPr>
+        <w:t>picture</w:t>
+      </w:r>
+      <w:proofErr w:type="spellEnd"/>
+      <w:r>
+        <w:rPr>
+          <w:lang w:val="es-ES"/>
+        </w:rPr>
+        <w:t>-</w:t>
+      </w:r>
+      <w:proofErr w:type="spellStart"/>
+      <w:r>
+        <w:rPr>
+          <w:lang w:val="es-ES"/>
+        </w:rPr>
+        <w:t>in-picture</w:t>
+      </w:r>
+      <w:proofErr w:type="spellEnd"/>
+      <w:r>
+        <w:rPr>
+          <w:lang w:val="es-ES"/>
+        </w:rPr>
+        <w:t xml:space="preserve">; web-share" </w:t>
+      </w:r>
+      <w:proofErr w:type="spellStart"/>
+      <w:r>
+        <w:rPr>
+          <w:lang w:val="es-ES"/>
+        </w:rPr>
+        <w:t>allowfullscreen</w:t>
+      </w:r>
+      <w:proofErr w:type="spellEnd"/>
+      <w:r>
+        <w:rPr>
+          <w:lang w:val="es-ES"/>
+        </w:rPr>
+        <w:t>&gt;&lt;/</w:t>
+      </w:r>
+      <w:proofErr w:type="spellStart"/>
+      <w:r>
+        <w:rPr>
+          <w:lang w:val="es-ES"/>
+        </w:rPr>
+        <w:t>iframe</w:t>
+      </w:r>
+      <w:proofErr w:type="spellEnd"/>
+      <w:r>
+        <w:rPr>
+          <w:lang w:val="es-ES"/>
+        </w:rPr>
+        <w:t>&gt;</w:t>
+      </w:r>
+    </w:p>
+    <w:p>
+      <w:pPr>
+        <w:pStyle w:val="Prrafodelista"/>
+        <w:numPr>
+          <w:ilvl w:val="0"/>
+          <w:numId w:val="2"/>
+        </w:numPr>
+        <w:rPr>
+          <w:lang w:val="es-ES"/>
+        </w:rPr>
+      </w:pPr>
+      <w:r>
+        <w:rPr>
+          <w:lang w:val="es-ES"/>
+        </w:rPr>
+        <w:t>Efectos de la desnutrición</w:t>
+      </w:r>
+    </w:p>
+    <w:p>
+      <w:pPr>
+        <w:pStyle w:val="Prrafodelista"/>
+        <w:rPr>
+          <w:lang w:val="es-ES"/>
+        </w:rPr>
+      </w:pPr>
+      <w:hyperlink r:id="rId13" w:history="1">
+        <w:r>
+          <w:rPr>
+            <w:rStyle w:val="Hipervnculo"/>
+            <w:lang w:val="es-ES"/>
+          </w:rPr>
+          <w:t>https://www.youtube.com/watch?v=718D26zyrCQ</w:t>
+        </w:r>
+      </w:hyperlink>
+      <w:r>
+        <w:rPr>
+          <w:lang w:val="es-ES"/>
+        </w:rPr>
+        <w:t xml:space="preserve"> </w:t>
+      </w:r>
+    </w:p>
+    <w:p>
+      <w:pPr>
+        <w:pStyle w:val="Prrafodelista"/>
+        <w:rPr>
+          <w:lang w:val="es-ES"/>
+        </w:rPr>
+      </w:pPr>
+      <w:r>
+        <w:rPr>
+          <w:lang w:val="es-ES"/>
+        </w:rPr>
+        <w:t>&lt;</w:t>
+      </w:r>
+      <w:proofErr w:type="spellStart"/>
+      <w:r>
+        <w:rPr>
+          <w:lang w:val="es-ES"/>
+        </w:rPr>
+        <w:t>iframe</w:t>
+      </w:r>
+      <w:proofErr w:type="spellEnd"/>
+      <w:r>
+        <w:rPr>
+          <w:lang w:val="es-ES"/>
+        </w:rPr>
+        <w:t xml:space="preserve"> </w:t>
+      </w:r>
+      <w:proofErr w:type="spellStart"/>
+      <w:r>
+        <w:rPr>
+          <w:lang w:val="es-ES"/>
+        </w:rPr>
+        <w:t>src</w:t>
+      </w:r>
+      <w:proofErr w:type="spellEnd"/>
+      <w:r>
+        <w:rPr>
+          <w:lang w:val="es-ES"/>
+        </w:rPr>
+        <w:t xml:space="preserve">="https://www.youtube.com/embed/718D26zyrCQ" </w:t>
+      </w:r>
+      <w:proofErr w:type="spellStart"/>
+      <w:r>
+        <w:rPr>
+          <w:lang w:val="es-ES"/>
+        </w:rPr>
+        <w:t>title</w:t>
+      </w:r>
+      <w:proofErr w:type="spellEnd"/>
+      <w:r>
+        <w:rPr>
+          <w:lang w:val="es-ES"/>
+        </w:rPr>
+        <w:t xml:space="preserve">="YouTube video </w:t>
+      </w:r>
+      <w:proofErr w:type="spellStart"/>
+      <w:r>
+        <w:rPr>
+          <w:lang w:val="es-ES"/>
+        </w:rPr>
+        <w:t>player</w:t>
+      </w:r>
+      <w:proofErr w:type="spellEnd"/>
+      <w:r>
+        <w:rPr>
+          <w:lang w:val="es-ES"/>
+        </w:rPr>
+        <w:t xml:space="preserve">" </w:t>
+      </w:r>
+      <w:proofErr w:type="spellStart"/>
+      <w:r>
+        <w:rPr>
+          <w:lang w:val="es-ES"/>
+        </w:rPr>
+        <w:t>frameborder</w:t>
+      </w:r>
+      <w:proofErr w:type="spellEnd"/>
+      <w:r>
+        <w:rPr>
+          <w:lang w:val="es-ES"/>
+        </w:rPr>
+        <w:t xml:space="preserve">="0" </w:t>
+      </w:r>
+      <w:proofErr w:type="spellStart"/>
+      <w:r>
+        <w:rPr>
+          <w:lang w:val="es-ES"/>
+        </w:rPr>
+        <w:t>allow</w:t>
+      </w:r>
+      <w:proofErr w:type="spellEnd"/>
+      <w:r>
+        <w:rPr>
+          <w:lang w:val="es-ES"/>
+        </w:rPr>
+        <w:t>="</w:t>
+      </w:r>
+      <w:proofErr w:type="spellStart"/>
+      <w:r>
+        <w:rPr>
+          <w:lang w:val="es-ES"/>
+        </w:rPr>
+        <w:t>accelerometer</w:t>
+      </w:r>
+      <w:proofErr w:type="spellEnd"/>
+      <w:r>
+        <w:rPr>
+          <w:lang w:val="es-ES"/>
+        </w:rPr>
+        <w:t xml:space="preserve">; </w:t>
+      </w:r>
+      <w:proofErr w:type="spellStart"/>
+      <w:r>
+        <w:rPr>
+          <w:lang w:val="es-ES"/>
+        </w:rPr>
+        <w:t>autoplay</w:t>
+      </w:r>
+      <w:proofErr w:type="spellEnd"/>
+      <w:r>
+        <w:rPr>
+          <w:lang w:val="es-ES"/>
+        </w:rPr>
+        <w:t xml:space="preserve">; </w:t>
+      </w:r>
+      <w:proofErr w:type="spellStart"/>
+      <w:r>
+        <w:rPr>
+          <w:lang w:val="es-ES"/>
+        </w:rPr>
+        <w:t>clipboard-write</w:t>
+      </w:r>
+      <w:proofErr w:type="spellEnd"/>
+      <w:r>
+        <w:rPr>
+          <w:lang w:val="es-ES"/>
+        </w:rPr>
+        <w:t xml:space="preserve">; </w:t>
+      </w:r>
+      <w:proofErr w:type="spellStart"/>
+      <w:r>
+        <w:rPr>
+          <w:lang w:val="es-ES"/>
+        </w:rPr>
+        <w:t>encrypted</w:t>
+      </w:r>
+      <w:proofErr w:type="spellEnd"/>
+      <w:r>
+        <w:rPr>
+          <w:lang w:val="es-ES"/>
+        </w:rPr>
+        <w:t xml:space="preserve">-media; </w:t>
+      </w:r>
+      <w:proofErr w:type="spellStart"/>
+      <w:r>
+        <w:rPr>
+          <w:lang w:val="es-ES"/>
+        </w:rPr>
+        <w:t>gyroscope</w:t>
+      </w:r>
+      <w:proofErr w:type="spellEnd"/>
+      <w:r>
+        <w:rPr>
+          <w:lang w:val="es-ES"/>
+        </w:rPr>
+        <w:t xml:space="preserve">; </w:t>
+      </w:r>
+      <w:proofErr w:type="spellStart"/>
+      <w:r>
+        <w:rPr>
+          <w:lang w:val="es-ES"/>
+        </w:rPr>
+        <w:t>picture</w:t>
+      </w:r>
+      <w:proofErr w:type="spellEnd"/>
+      <w:r>
+        <w:rPr>
+          <w:lang w:val="es-ES"/>
+        </w:rPr>
+        <w:t>-</w:t>
+      </w:r>
+      <w:proofErr w:type="spellStart"/>
+      <w:r>
+        <w:rPr>
+          <w:lang w:val="es-ES"/>
+        </w:rPr>
+        <w:t>in-picture</w:t>
+      </w:r>
+      <w:proofErr w:type="spellEnd"/>
+      <w:r>
+        <w:rPr>
+          <w:lang w:val="es-ES"/>
+        </w:rPr>
+        <w:t xml:space="preserve">; web-share" </w:t>
+      </w:r>
+      <w:proofErr w:type="spellStart"/>
+      <w:r>
+        <w:rPr>
+          <w:lang w:val="es-ES"/>
+        </w:rPr>
+        <w:t>allowfullscreen</w:t>
+      </w:r>
+      <w:proofErr w:type="spellEnd"/>
+      <w:r>
+        <w:rPr>
+          <w:lang w:val="es-ES"/>
+        </w:rPr>
+        <w:t>&gt;&lt;/</w:t>
+      </w:r>
+      <w:proofErr w:type="spellStart"/>
+      <w:r>
+        <w:rPr>
+          <w:lang w:val="es-ES"/>
+        </w:rPr>
+        <w:t>iframe</w:t>
+      </w:r>
+      <w:proofErr w:type="spellEnd"/>
+      <w:r>
+        <w:rPr>
+          <w:lang w:val="es-ES"/>
+        </w:rPr>
+        <w:t>&gt;</w:t>
+      </w:r>
+    </w:p>
+    <w:p>
+      <w:pPr>
+        <w:pStyle w:val="Prrafodelista"/>
+        <w:numPr>
+          <w:ilvl w:val="0"/>
+          <w:numId w:val="2"/>
+        </w:numPr>
+        <w:rPr>
+          <w:lang w:val="es-ES"/>
+        </w:rPr>
+      </w:pPr>
+      <w:r>
+        <w:rPr>
+          <w:lang w:val="es-ES"/>
+        </w:rPr>
+        <w:t>MENÚ PARA SUBIR DE PESO | Dieta semanal saludable para "engordar"</w:t>
+      </w:r>
+    </w:p>
+    <w:p>
+      <w:pPr>
+        <w:pStyle w:val="Prrafodelista"/>
+        <w:rPr>
+          <w:lang w:val="es-ES"/>
+        </w:rPr>
+      </w:pPr>
+      <w:hyperlink r:id="rId14" w:history="1">
+        <w:r>
+          <w:rPr>
+            <w:rStyle w:val="Hipervnculo"/>
+            <w:lang w:val="es-ES"/>
+          </w:rPr>
+          <w:t>https://www.youtube.com/watch?v=QKnJG9yl4J8</w:t>
+        </w:r>
+      </w:hyperlink>
+      <w:r>
+        <w:rPr>
+          <w:lang w:val="es-ES"/>
+        </w:rPr>
+        <w:t xml:space="preserve"> </w:t>
+      </w:r>
+    </w:p>
+    <w:p>
+      <w:pPr>
+        <w:pStyle w:val="Prrafodelista"/>
+        <w:rPr>
+          <w:lang w:val="es-ES"/>
+        </w:rPr>
+      </w:pPr>
+      <w:r>
+        <w:rPr>
+          <w:lang w:val="es-ES"/>
+        </w:rPr>
+        <w:t>&lt;</w:t>
+      </w:r>
+      <w:proofErr w:type="spellStart"/>
+      <w:r>
+        <w:rPr>
+          <w:lang w:val="es-ES"/>
+        </w:rPr>
+        <w:t>iframe</w:t>
+      </w:r>
+      <w:proofErr w:type="spellEnd"/>
+      <w:r>
+        <w:rPr>
+          <w:lang w:val="es-ES"/>
+        </w:rPr>
+        <w:t xml:space="preserve"> </w:t>
+      </w:r>
+      <w:proofErr w:type="spellStart"/>
+      <w:r>
+        <w:rPr>
+          <w:lang w:val="es-ES"/>
+        </w:rPr>
+        <w:t>src</w:t>
+      </w:r>
+      <w:proofErr w:type="spellEnd"/>
+      <w:r>
+        <w:rPr>
+          <w:lang w:val="es-ES"/>
+        </w:rPr>
+        <w:t xml:space="preserve">="https://www.youtube.com/embed/QKnJG9yl4J8" </w:t>
+      </w:r>
+      <w:proofErr w:type="spellStart"/>
+      <w:r>
+        <w:rPr>
+          <w:lang w:val="es-ES"/>
+        </w:rPr>
+        <w:t>title</w:t>
+      </w:r>
+      <w:proofErr w:type="spellEnd"/>
+      <w:r>
+        <w:rPr>
+          <w:lang w:val="es-ES"/>
+        </w:rPr>
+        <w:t xml:space="preserve">="YouTube video </w:t>
+      </w:r>
+      <w:proofErr w:type="spellStart"/>
+      <w:r>
+        <w:rPr>
+          <w:lang w:val="es-ES"/>
+        </w:rPr>
+        <w:t>player</w:t>
+      </w:r>
+      <w:proofErr w:type="spellEnd"/>
+      <w:r>
+        <w:rPr>
+          <w:lang w:val="es-ES"/>
+        </w:rPr>
+        <w:t xml:space="preserve">" </w:t>
+      </w:r>
+      <w:proofErr w:type="spellStart"/>
+      <w:r>
+        <w:rPr>
+          <w:lang w:val="es-ES"/>
+        </w:rPr>
+        <w:t>frameborder</w:t>
+      </w:r>
+      <w:proofErr w:type="spellEnd"/>
+      <w:r>
+        <w:rPr>
+          <w:lang w:val="es-ES"/>
+        </w:rPr>
+        <w:t xml:space="preserve">="0" </w:t>
+      </w:r>
+      <w:proofErr w:type="spellStart"/>
+      <w:r>
+        <w:rPr>
+          <w:lang w:val="es-ES"/>
+        </w:rPr>
+        <w:t>allow</w:t>
+      </w:r>
+      <w:proofErr w:type="spellEnd"/>
+      <w:r>
+        <w:rPr>
+          <w:lang w:val="es-ES"/>
+        </w:rPr>
+        <w:t>="</w:t>
+      </w:r>
+      <w:proofErr w:type="spellStart"/>
+      <w:r>
+        <w:rPr>
+          <w:lang w:val="es-ES"/>
+        </w:rPr>
+        <w:t>accelerometer</w:t>
+      </w:r>
+      <w:proofErr w:type="spellEnd"/>
+      <w:r>
+        <w:rPr>
+          <w:lang w:val="es-ES"/>
+        </w:rPr>
+        <w:t xml:space="preserve">; </w:t>
+      </w:r>
+      <w:proofErr w:type="spellStart"/>
+      <w:r>
+        <w:rPr>
+          <w:lang w:val="es-ES"/>
+        </w:rPr>
+        <w:t>autoplay</w:t>
+      </w:r>
+      <w:proofErr w:type="spellEnd"/>
+      <w:r>
+        <w:rPr>
+          <w:lang w:val="es-ES"/>
+        </w:rPr>
+        <w:t xml:space="preserve">; </w:t>
+      </w:r>
+      <w:proofErr w:type="spellStart"/>
+      <w:r>
+        <w:rPr>
+          <w:lang w:val="es-ES"/>
+        </w:rPr>
+        <w:t>clipboard-write</w:t>
+      </w:r>
+      <w:proofErr w:type="spellEnd"/>
+      <w:r>
+        <w:rPr>
+          <w:lang w:val="es-ES"/>
+        </w:rPr>
+        <w:t xml:space="preserve">; </w:t>
+      </w:r>
+      <w:proofErr w:type="spellStart"/>
+      <w:r>
+        <w:rPr>
+          <w:lang w:val="es-ES"/>
+        </w:rPr>
+        <w:t>encrypted</w:t>
+      </w:r>
+      <w:proofErr w:type="spellEnd"/>
+      <w:r>
+        <w:rPr>
+          <w:lang w:val="es-ES"/>
+        </w:rPr>
+        <w:t xml:space="preserve">-media; </w:t>
+      </w:r>
+      <w:proofErr w:type="spellStart"/>
+      <w:r>
+        <w:rPr>
+          <w:lang w:val="es-ES"/>
+        </w:rPr>
+        <w:t>gyroscope</w:t>
+      </w:r>
+      <w:proofErr w:type="spellEnd"/>
+      <w:r>
+        <w:rPr>
+          <w:lang w:val="es-ES"/>
+        </w:rPr>
+        <w:t xml:space="preserve">; </w:t>
+      </w:r>
+      <w:proofErr w:type="spellStart"/>
+      <w:r>
+        <w:rPr>
+          <w:lang w:val="es-ES"/>
+        </w:rPr>
+        <w:t>picture</w:t>
+      </w:r>
+      <w:proofErr w:type="spellEnd"/>
+      <w:r>
+        <w:rPr>
+          <w:lang w:val="es-ES"/>
+        </w:rPr>
+        <w:t>-</w:t>
+      </w:r>
+      <w:proofErr w:type="spellStart"/>
+      <w:r>
+        <w:rPr>
+          <w:lang w:val="es-ES"/>
+        </w:rPr>
+        <w:t>in-picture</w:t>
+      </w:r>
+      <w:proofErr w:type="spellEnd"/>
+      <w:r>
+        <w:rPr>
+          <w:lang w:val="es-ES"/>
+        </w:rPr>
+        <w:t xml:space="preserve">; web-share" </w:t>
+      </w:r>
+      <w:proofErr w:type="spellStart"/>
+      <w:r>
+        <w:rPr>
+          <w:lang w:val="es-ES"/>
+        </w:rPr>
+        <w:t>allowfullscreen</w:t>
+      </w:r>
+      <w:proofErr w:type="spellEnd"/>
+      <w:r>
+        <w:rPr>
+          <w:lang w:val="es-ES"/>
+        </w:rPr>
+        <w:t>&gt;&lt;/</w:t>
+      </w:r>
+      <w:proofErr w:type="spellStart"/>
+      <w:r>
+        <w:rPr>
+          <w:lang w:val="es-ES"/>
+        </w:rPr>
+        <w:t>iframe</w:t>
+      </w:r>
+      <w:proofErr w:type="spellEnd"/>
+      <w:r>
+        <w:rPr>
+          <w:lang w:val="es-ES"/>
+        </w:rPr>
+        <w:t>&gt;</w:t>
+      </w:r>
+    </w:p>
+    <w:p>
+      <w:pPr>
+        <w:pStyle w:val="Prrafodelista"/>
+        <w:numPr>
+          <w:ilvl w:val="0"/>
+          <w:numId w:val="2"/>
+        </w:numPr>
+        <w:rPr>
+          <w:lang w:val="es-ES"/>
+        </w:rPr>
+      </w:pPr>
+      <w:r>
+        <w:rPr>
+          <w:lang w:val="es-ES"/>
+        </w:rPr>
+        <w:t>3 NUTRIENTES BÁSICOS en ADOLESCENTES | Alimentación correcta en la adolescencia | Nutrición</w:t>
+      </w:r>
+    </w:p>
+    <w:p>
+      <w:pPr>
+        <w:pStyle w:val="Prrafodelista"/>
+        <w:rPr>
+          <w:lang w:val="es-ES"/>
+        </w:rPr>
+      </w:pPr>
+      <w:hyperlink r:id="rId15" w:history="1">
+        <w:r>
+          <w:rPr>
+            <w:rStyle w:val="Hipervnculo"/>
+            <w:lang w:val="es-ES"/>
+          </w:rPr>
+          <w:t>https://www.youtube.com/watch?v=ZOu0X50bCr8</w:t>
+        </w:r>
+      </w:hyperlink>
+      <w:r>
+        <w:rPr>
+          <w:lang w:val="es-ES"/>
+        </w:rPr>
+        <w:t xml:space="preserve"> </w:t>
+      </w:r>
+    </w:p>
+    <w:p>
+      <w:pPr>
+        <w:pStyle w:val="Prrafodelista"/>
+        <w:rPr>
+          <w:lang w:val="es-ES"/>
+        </w:rPr>
+      </w:pPr>
+      <w:r>
+        <w:rPr>
+          <w:lang w:val="es-ES"/>
+        </w:rPr>
+        <w:t>&lt;</w:t>
+      </w:r>
+      <w:proofErr w:type="spellStart"/>
+      <w:r>
+        <w:rPr>
+          <w:lang w:val="es-ES"/>
+        </w:rPr>
+        <w:t>iframe</w:t>
+      </w:r>
+      <w:proofErr w:type="spellEnd"/>
+      <w:r>
+        <w:rPr>
+          <w:lang w:val="es-ES"/>
+        </w:rPr>
+        <w:t xml:space="preserve"> </w:t>
+      </w:r>
+      <w:proofErr w:type="spellStart"/>
+      <w:r>
+        <w:rPr>
+          <w:lang w:val="es-ES"/>
+        </w:rPr>
+        <w:t>src</w:t>
+      </w:r>
+      <w:proofErr w:type="spellEnd"/>
+      <w:r>
+        <w:rPr>
+          <w:lang w:val="es-ES"/>
+        </w:rPr>
+        <w:t xml:space="preserve">="https://www.youtube.com/embed/ZOu0X50bCr8" </w:t>
+      </w:r>
+      <w:proofErr w:type="spellStart"/>
+      <w:r>
+        <w:rPr>
+          <w:lang w:val="es-ES"/>
+        </w:rPr>
+        <w:t>title</w:t>
+      </w:r>
+      <w:proofErr w:type="spellEnd"/>
+      <w:r>
+        <w:rPr>
+          <w:lang w:val="es-ES"/>
+        </w:rPr>
+        <w:t xml:space="preserve">="YouTube video </w:t>
+      </w:r>
+      <w:proofErr w:type="spellStart"/>
+      <w:r>
+        <w:rPr>
+          <w:lang w:val="es-ES"/>
+        </w:rPr>
+        <w:t>player</w:t>
+      </w:r>
+      <w:proofErr w:type="spellEnd"/>
+      <w:r>
+        <w:rPr>
+          <w:lang w:val="es-ES"/>
+        </w:rPr>
+        <w:t xml:space="preserve">" </w:t>
+      </w:r>
+      <w:proofErr w:type="spellStart"/>
+      <w:r>
+        <w:rPr>
+          <w:lang w:val="es-ES"/>
+        </w:rPr>
+        <w:t>frameborder</w:t>
+      </w:r>
+      <w:proofErr w:type="spellEnd"/>
+      <w:r>
+        <w:rPr>
+          <w:lang w:val="es-ES"/>
+        </w:rPr>
+        <w:t xml:space="preserve">="0" </w:t>
+      </w:r>
+      <w:proofErr w:type="spellStart"/>
+      <w:r>
+        <w:rPr>
+          <w:lang w:val="es-ES"/>
+        </w:rPr>
+        <w:t>allow</w:t>
+      </w:r>
+      <w:proofErr w:type="spellEnd"/>
+      <w:r>
+        <w:rPr>
+          <w:lang w:val="es-ES"/>
+        </w:rPr>
+        <w:t>="</w:t>
+      </w:r>
+      <w:proofErr w:type="spellStart"/>
+      <w:r>
+        <w:rPr>
+          <w:lang w:val="es-ES"/>
+        </w:rPr>
+        <w:t>accelerometer</w:t>
+      </w:r>
+      <w:proofErr w:type="spellEnd"/>
+      <w:r>
+        <w:rPr>
+          <w:lang w:val="es-ES"/>
+        </w:rPr>
+        <w:t xml:space="preserve">; </w:t>
+      </w:r>
+      <w:proofErr w:type="spellStart"/>
+      <w:r>
+        <w:rPr>
+          <w:lang w:val="es-ES"/>
+        </w:rPr>
+        <w:t>autoplay</w:t>
+      </w:r>
+      <w:proofErr w:type="spellEnd"/>
+      <w:r>
+        <w:rPr>
+          <w:lang w:val="es-ES"/>
+        </w:rPr>
+        <w:t xml:space="preserve">; </w:t>
+      </w:r>
+      <w:proofErr w:type="spellStart"/>
+      <w:r>
+        <w:rPr>
+          <w:lang w:val="es-ES"/>
+        </w:rPr>
+        <w:t>clipboard-write</w:t>
+      </w:r>
+      <w:proofErr w:type="spellEnd"/>
+      <w:r>
+        <w:rPr>
+          <w:lang w:val="es-ES"/>
+        </w:rPr>
+        <w:t xml:space="preserve">; </w:t>
+      </w:r>
+      <w:proofErr w:type="spellStart"/>
+      <w:r>
+        <w:rPr>
+          <w:lang w:val="es-ES"/>
+        </w:rPr>
+        <w:t>encrypted</w:t>
+      </w:r>
+      <w:proofErr w:type="spellEnd"/>
+      <w:r>
+        <w:rPr>
+          <w:lang w:val="es-ES"/>
+        </w:rPr>
+        <w:t xml:space="preserve">-media; </w:t>
+      </w:r>
+      <w:proofErr w:type="spellStart"/>
+      <w:r>
+        <w:rPr>
+          <w:lang w:val="es-ES"/>
+        </w:rPr>
+        <w:t>gyroscope</w:t>
+      </w:r>
+      <w:proofErr w:type="spellEnd"/>
+      <w:r>
+        <w:rPr>
+          <w:lang w:val="es-ES"/>
+        </w:rPr>
+        <w:t xml:space="preserve">; </w:t>
+      </w:r>
+      <w:proofErr w:type="spellStart"/>
+      <w:r>
+        <w:rPr>
+          <w:lang w:val="es-ES"/>
+        </w:rPr>
+        <w:t>picture</w:t>
+      </w:r>
+      <w:proofErr w:type="spellEnd"/>
+      <w:r>
+        <w:rPr>
+          <w:lang w:val="es-ES"/>
+        </w:rPr>
+        <w:t>-</w:t>
+      </w:r>
+      <w:proofErr w:type="spellStart"/>
+      <w:r>
+        <w:rPr>
+          <w:lang w:val="es-ES"/>
+        </w:rPr>
+        <w:t>in-picture</w:t>
+      </w:r>
+      <w:proofErr w:type="spellEnd"/>
+      <w:r>
+        <w:rPr>
+          <w:lang w:val="es-ES"/>
+        </w:rPr>
+        <w:t xml:space="preserve">; web-share" </w:t>
+      </w:r>
+      <w:proofErr w:type="spellStart"/>
+      <w:r>
+        <w:rPr>
+          <w:lang w:val="es-ES"/>
+        </w:rPr>
+        <w:t>allowfullscreen</w:t>
+      </w:r>
+      <w:proofErr w:type="spellEnd"/>
+      <w:r>
+        <w:rPr>
+          <w:lang w:val="es-ES"/>
+        </w:rPr>
+        <w:t>&gt;&lt;/</w:t>
+      </w:r>
+      <w:proofErr w:type="spellStart"/>
+      <w:r>
+        <w:rPr>
+          <w:lang w:val="es-ES"/>
+        </w:rPr>
+        <w:t>iframe</w:t>
+      </w:r>
+      <w:proofErr w:type="spellEnd"/>
+      <w:r>
+        <w:rPr>
+          <w:lang w:val="es-ES"/>
+        </w:rPr>
+        <w:t>&gt;</w:t>
+      </w:r>
+    </w:p>
+    <w:p>
+      <w:pPr>
+        <w:pStyle w:val="Prrafodelista"/>
+        <w:numPr>
+          <w:ilvl w:val="0"/>
+          <w:numId w:val="2"/>
+        </w:numPr>
+        <w:rPr>
+          <w:lang w:val="es-ES"/>
+        </w:rPr>
+      </w:pPr>
+      <w:r>
+        <w:rPr>
+          <w:lang w:val="es-ES"/>
+        </w:rPr>
+        <w:t>Lo que no sabias sobre la desnutrición infantil! Grupo II-3, Equipo#3</w:t>
+      </w:r>
+    </w:p>
+    <w:p>
+      <w:pPr>
+        <w:pStyle w:val="Prrafodelista"/>
+        <w:rPr>
+          <w:lang w:val="es-ES"/>
+        </w:rPr>
+      </w:pPr>
+      <w:hyperlink r:id="rId16" w:history="1">
+        <w:r>
+          <w:rPr>
+            <w:rStyle w:val="Hipervnculo"/>
+            <w:lang w:val="es-ES"/>
+          </w:rPr>
+          <w:t>https://youtu.be/CG2LiTVPquM</w:t>
+        </w:r>
+      </w:hyperlink>
+    </w:p>
+    <w:p>
+      <w:pPr>
+        <w:pStyle w:val="Prrafodelista"/>
+        <w:rPr>
+          <w:lang w:val="es-ES"/>
+        </w:rPr>
+      </w:pPr>
+      <w:r>
+        <w:rPr>
+          <w:lang w:val="es-ES"/>
+        </w:rPr>
+        <w:t>&lt;</w:t>
+      </w:r>
+      <w:proofErr w:type="spellStart"/>
+      <w:r>
+        <w:rPr>
+          <w:lang w:val="es-ES"/>
+        </w:rPr>
+        <w:t>iframe</w:t>
+      </w:r>
+      <w:proofErr w:type="spellEnd"/>
+      <w:r>
+        <w:rPr>
+          <w:lang w:val="es-ES"/>
+        </w:rPr>
+        <w:t xml:space="preserve"> </w:t>
+      </w:r>
+      <w:proofErr w:type="spellStart"/>
+      <w:r>
+        <w:rPr>
+          <w:lang w:val="es-ES"/>
+        </w:rPr>
+        <w:t>src</w:t>
+      </w:r>
+      <w:proofErr w:type="spellEnd"/>
+      <w:r>
+        <w:rPr>
+          <w:lang w:val="es-ES"/>
+        </w:rPr>
+        <w:t xml:space="preserve">="https://www.youtube.com/embed/CG2LiTVPquM" </w:t>
+      </w:r>
+      <w:proofErr w:type="spellStart"/>
+      <w:r>
+        <w:rPr>
+          <w:lang w:val="es-ES"/>
+        </w:rPr>
+        <w:t>title</w:t>
+      </w:r>
+      <w:proofErr w:type="spellEnd"/>
+      <w:r>
+        <w:rPr>
+          <w:lang w:val="es-ES"/>
+        </w:rPr>
+        <w:t xml:space="preserve">="YouTube video </w:t>
+      </w:r>
+      <w:proofErr w:type="spellStart"/>
+      <w:r>
+        <w:rPr>
+          <w:lang w:val="es-ES"/>
+        </w:rPr>
+        <w:t>player</w:t>
+      </w:r>
+      <w:proofErr w:type="spellEnd"/>
+      <w:r>
+        <w:rPr>
+          <w:lang w:val="es-ES"/>
+        </w:rPr>
+        <w:t xml:space="preserve">" </w:t>
+      </w:r>
+      <w:proofErr w:type="spellStart"/>
+      <w:r>
+        <w:rPr>
+          <w:lang w:val="es-ES"/>
+        </w:rPr>
+        <w:t>frameborder</w:t>
+      </w:r>
+      <w:proofErr w:type="spellEnd"/>
+      <w:r>
+        <w:rPr>
+          <w:lang w:val="es-ES"/>
+        </w:rPr>
+        <w:t xml:space="preserve">="0" </w:t>
+      </w:r>
+      <w:proofErr w:type="spellStart"/>
+      <w:r>
+        <w:rPr>
+          <w:lang w:val="es-ES"/>
+        </w:rPr>
+        <w:t>allow</w:t>
+      </w:r>
+      <w:proofErr w:type="spellEnd"/>
+      <w:r>
+        <w:rPr>
+          <w:lang w:val="es-ES"/>
+        </w:rPr>
+        <w:t>="</w:t>
+      </w:r>
+      <w:proofErr w:type="spellStart"/>
+      <w:r>
+        <w:rPr>
+          <w:lang w:val="es-ES"/>
+        </w:rPr>
+        <w:t>accelerometer</w:t>
+      </w:r>
+      <w:proofErr w:type="spellEnd"/>
+      <w:r>
+        <w:rPr>
+          <w:lang w:val="es-ES"/>
+        </w:rPr>
+        <w:t xml:space="preserve">; </w:t>
+      </w:r>
+      <w:proofErr w:type="spellStart"/>
+      <w:r>
+        <w:rPr>
+          <w:lang w:val="es-ES"/>
+        </w:rPr>
+        <w:t>autoplay</w:t>
+      </w:r>
+      <w:proofErr w:type="spellEnd"/>
+      <w:r>
+        <w:rPr>
+          <w:lang w:val="es-ES"/>
+        </w:rPr>
+        <w:t xml:space="preserve">; </w:t>
+      </w:r>
+      <w:proofErr w:type="spellStart"/>
+      <w:r>
+        <w:rPr>
+          <w:lang w:val="es-ES"/>
+        </w:rPr>
+        <w:t>clipboard-write</w:t>
+      </w:r>
+      <w:proofErr w:type="spellEnd"/>
+      <w:r>
+        <w:rPr>
+          <w:lang w:val="es-ES"/>
+        </w:rPr>
+        <w:t xml:space="preserve">; </w:t>
+      </w:r>
+      <w:proofErr w:type="spellStart"/>
+      <w:r>
+        <w:rPr>
+          <w:lang w:val="es-ES"/>
+        </w:rPr>
+        <w:t>encrypted</w:t>
+      </w:r>
+      <w:proofErr w:type="spellEnd"/>
+      <w:r>
+        <w:rPr>
+          <w:lang w:val="es-ES"/>
+        </w:rPr>
+        <w:t xml:space="preserve">-media; </w:t>
+      </w:r>
+      <w:proofErr w:type="spellStart"/>
+      <w:r>
+        <w:rPr>
+          <w:lang w:val="es-ES"/>
+        </w:rPr>
+        <w:t>gyroscope</w:t>
+      </w:r>
+      <w:proofErr w:type="spellEnd"/>
+      <w:r>
+        <w:rPr>
+          <w:lang w:val="es-ES"/>
+        </w:rPr>
+        <w:t xml:space="preserve">; </w:t>
+      </w:r>
+      <w:proofErr w:type="spellStart"/>
+      <w:r>
+        <w:rPr>
+          <w:lang w:val="es-ES"/>
+        </w:rPr>
+        <w:t>picture</w:t>
+      </w:r>
+      <w:proofErr w:type="spellEnd"/>
+      <w:r>
+        <w:rPr>
+          <w:lang w:val="es-ES"/>
+        </w:rPr>
+        <w:t>-</w:t>
+      </w:r>
+      <w:proofErr w:type="spellStart"/>
+      <w:r>
+        <w:rPr>
+          <w:lang w:val="es-ES"/>
+        </w:rPr>
+        <w:t>in-picture</w:t>
+      </w:r>
+      <w:proofErr w:type="spellEnd"/>
+      <w:r>
+        <w:rPr>
+          <w:lang w:val="es-ES"/>
+        </w:rPr>
+        <w:t xml:space="preserve">; web-share" </w:t>
+      </w:r>
+      <w:proofErr w:type="spellStart"/>
+      <w:r>
+        <w:rPr>
+          <w:lang w:val="es-ES"/>
+        </w:rPr>
+        <w:t>allowfullscreen</w:t>
+      </w:r>
+      <w:proofErr w:type="spellEnd"/>
+      <w:r>
+        <w:rPr>
+          <w:lang w:val="es-ES"/>
+        </w:rPr>
+        <w:t>&gt;&lt;/</w:t>
+      </w:r>
+      <w:proofErr w:type="spellStart"/>
+      <w:r>
+        <w:rPr>
+          <w:lang w:val="es-ES"/>
+        </w:rPr>
+        <w:t>iframe</w:t>
+      </w:r>
+      <w:proofErr w:type="spellEnd"/>
+      <w:r>
+        <w:rPr>
+          <w:lang w:val="es-ES"/>
+        </w:rPr>
+        <w:t>&gt;</w:t>
+      </w:r>
+    </w:p>
+    <w:p>
+      <w:pPr>
+        <w:rPr>
+          <w:lang w:val="es-ES"/>
+        </w:rPr>
+      </w:pPr>
+    </w:p>
+    <w:p>
+      <w:pPr>
+        <w:rPr>
+          <w:lang w:val="es-ES"/>
+        </w:rPr>
+      </w:pPr>
+    </w:p>
+    <w:p>
+      <w:pPr>
+        <w:rPr>
+          <w:lang w:val="es-ES"/>
+        </w:rPr>
+      </w:pPr>
+      <w:r>
+        <w:rPr>
+          <w:lang w:val="es-ES"/>
+        </w:rPr>
+        <w:t xml:space="preserve">Contenido de sección de ejercicios </w:t>
+      </w:r>
+    </w:p>
+    <w:p>
+      <w:pPr>
+        <w:rPr>
+          <w:lang w:val="es-ES"/>
+        </w:rPr>
+      </w:pPr>
+    </w:p>
+    <w:p>
+      <w:pPr>
+        <w:rPr>
+          <w:lang w:val="es-ES"/>
+        </w:rPr>
+      </w:pPr>
+    </w:p>
+    <w:p>
+      <w:pPr>
+        <w:rPr>
+          <w:u w:val="single"/>
+          <w:lang w:val="es-ES"/>
+        </w:rPr>
+      </w:pPr>
+      <w:r>
+        <w:rPr>
+          <w:lang w:val="es-ES"/>
+        </w:rPr>
+        <w:t xml:space="preserve">hazlo de esta pagina </w:t>
+      </w:r>
+    </w:p>
+    <w:p>
+      <w:pPr>
+        <w:rPr>
+          <w:lang w:val="es-ES"/>
+        </w:rPr>
+      </w:pPr>
+      <w:hyperlink r:id="rId17" w:history="1">
+        <w:r>
+          <w:rPr>
+            <w:rStyle w:val="Hipervnculo"/>
+            <w:lang w:val="es-ES"/>
+          </w:rPr>
+          <w:t>https://kidshealth.org/es/teens/exercise-wise.html</w:t>
+        </w:r>
+      </w:hyperlink>
+    </w:p>
+    <w:p>
+      <w:pPr>
+        <w:rPr>
+          <w:lang w:val="es-ES"/>
+        </w:rPr>
+      </w:pPr>
+    </w:p>
+    <w:p>
+      <w:pPr>
+        <w:rPr>
+          <w:lang w:val="es-ES"/>
+        </w:rPr>
+      </w:pPr>
+    </w:p>
+    <w:p>
+      <w:pPr>
+        <w:rPr>
+          <w:lang w:val="es-ES"/>
+        </w:rPr>
+      </w:pPr>
+      <w:r>
+        <w:rPr>
+          <w:lang w:val="es-ES"/>
+        </w:rPr>
+        <w:t>https://www.hola.com/estar-bien/galeria/20200918175573/ejercicios-entrenar-casa-gimnasio-cerrado/16/</w:t>
+      </w:r>
+    </w:p>
+    <w:p>
+      <w:pPr>
+        <w:rPr>
+          <w:lang w:val="es-ES"/>
+        </w:rPr>
+      </w:pPr>
+      <w:r>
+        <w:rPr>
+          <w:lang w:val="es-ES"/>
+        </w:rPr>
+        <w:lastRenderedPageBreak/>
+        <w:t>https://aprende.com/blog/bienestar/entrenador-personal/tips-consejos-para-hacer-ejercicio-en-casa/</w:t>
       </w:r>
     </w:p>
     <w:sectPr>
@@ -285,8 +2778,100 @@
       </w:pPr>
     </w:lvl>
   </w:abstractNum>
+  <w:abstractNum w:abstractNumId="1" w15:restartNumberingAfterBreak="0">
+    <w:nsid w:val="262C2A47"/>
+    <w:multiLevelType w:val="hybridMultilevel"/>
+    <w:tmpl w:val="95844C72"/>
+    <w:lvl w:ilvl="0" w:tplc="240A000F">
+      <w:start w:val="1"/>
+      <w:numFmt w:val="decimal"/>
+      <w:lvlText w:val="%1."/>
+      <w:lvlJc w:val="left"/>
+      <w:pPr>
+        <w:ind w:left="720" w:hanging="360"/>
+      </w:pPr>
+      <w:rPr>
+        <w:rFonts w:hint="default"/>
+      </w:rPr>
+    </w:lvl>
+    <w:lvl w:ilvl="1" w:tplc="240A0019" w:tentative="1">
+      <w:start w:val="1"/>
+      <w:numFmt w:val="lowerLetter"/>
+      <w:lvlText w:val="%2."/>
+      <w:lvlJc w:val="left"/>
+      <w:pPr>
+        <w:ind w:left="1440" w:hanging="360"/>
+      </w:pPr>
+    </w:lvl>
+    <w:lvl w:ilvl="2" w:tplc="240A001B" w:tentative="1">
+      <w:start w:val="1"/>
+      <w:numFmt w:val="lowerRoman"/>
+      <w:lvlText w:val="%3."/>
+      <w:lvlJc w:val="right"/>
+      <w:pPr>
+        <w:ind w:left="2160" w:hanging="180"/>
+      </w:pPr>
+    </w:lvl>
+    <w:lvl w:ilvl="3" w:tplc="240A000F" w:tentative="1">
+      <w:start w:val="1"/>
+      <w:numFmt w:val="decimal"/>
+      <w:lvlText w:val="%4."/>
+      <w:lvlJc w:val="left"/>
+      <w:pPr>
+        <w:ind w:left="2880" w:hanging="360"/>
+      </w:pPr>
+    </w:lvl>
+    <w:lvl w:ilvl="4" w:tplc="240A0019" w:tentative="1">
+      <w:start w:val="1"/>
+      <w:numFmt w:val="lowerLetter"/>
+      <w:lvlText w:val="%5."/>
+      <w:lvlJc w:val="left"/>
+      <w:pPr>
+        <w:ind w:left="3600" w:hanging="360"/>
+      </w:pPr>
+    </w:lvl>
+    <w:lvl w:ilvl="5" w:tplc="240A001B" w:tentative="1">
+      <w:start w:val="1"/>
+      <w:numFmt w:val="lowerRoman"/>
+      <w:lvlText w:val="%6."/>
+      <w:lvlJc w:val="right"/>
+      <w:pPr>
+        <w:ind w:left="4320" w:hanging="180"/>
+      </w:pPr>
+    </w:lvl>
+    <w:lvl w:ilvl="6" w:tplc="240A000F" w:tentative="1">
+      <w:start w:val="1"/>
+      <w:numFmt w:val="decimal"/>
+      <w:lvlText w:val="%7."/>
+      <w:lvlJc w:val="left"/>
+      <w:pPr>
+        <w:ind w:left="5040" w:hanging="360"/>
+      </w:pPr>
+    </w:lvl>
+    <w:lvl w:ilvl="7" w:tplc="240A0019" w:tentative="1">
+      <w:start w:val="1"/>
+      <w:numFmt w:val="lowerLetter"/>
+      <w:lvlText w:val="%8."/>
+      <w:lvlJc w:val="left"/>
+      <w:pPr>
+        <w:ind w:left="5760" w:hanging="360"/>
+      </w:pPr>
+    </w:lvl>
+    <w:lvl w:ilvl="8" w:tplc="240A001B" w:tentative="1">
+      <w:start w:val="1"/>
+      <w:numFmt w:val="lowerRoman"/>
+      <w:lvlText w:val="%9."/>
+      <w:lvlJc w:val="right"/>
+      <w:pPr>
+        <w:ind w:left="6480" w:hanging="180"/>
+      </w:pPr>
+    </w:lvl>
+  </w:abstractNum>
   <w:num w:numId="1">
     <w:abstractNumId w:val="0"/>
+  </w:num>
+  <w:num w:numId="2">
+    <w:abstractNumId w:val="1"/>
   </w:num>
 </w:numbering>
 </file>
@@ -751,6 +3336,18 @@
       <w:contextualSpacing/>
     </w:pPr>
   </w:style>
+  <w:style w:type="character" w:styleId="Hipervnculovisitado">
+    <w:name w:val="FollowedHyperlink"/>
+    <w:basedOn w:val="Fuentedeprrafopredeter"/>
+    <w:uiPriority w:val="99"/>
+    <w:semiHidden/>
+    <w:unhideWhenUsed/>
+    <w:rsid w:val="004D6940"/>
+    <w:rPr>
+      <w:color w:val="954F72" w:themeColor="followedHyperlink"/>
+      <w:u w:val="single"/>
+    </w:rPr>
+  </w:style>
 </w:styles>
 </file>
 

</xml_diff>